<commit_message>
add the host address
</commit_message>
<xml_diff>
--- a/postgres文档/简单学生信息管理系统.docx
+++ b/postgres文档/简单学生信息管理系统.docx
@@ -320,9 +320,6 @@
           <w:numId w:val="4"/>
         </w:numPr>
         <w:ind w:firstLineChars="0"/>
-        <w:rPr>
-          <w:rFonts w:hint="eastAsia"/>
-        </w:rPr>
       </w:pPr>
       <w:r>
         <w:t>D</w:t>
@@ -333,6 +330,29 @@
         </w:rPr>
         <w:t>emo服务器地址入口</w:t>
       </w:r>
+      <w:r>
+        <w:rPr>
+          <w:rFonts w:hint="eastAsia"/>
+        </w:rPr>
+        <w:t xml:space="preserve"> </w:t>
+      </w:r>
+      <w:hyperlink r:id="rId6" w:history="1">
+        <w:r>
+          <w:rPr>
+            <w:rStyle w:val="Hyperlink"/>
+          </w:rPr>
+          <w:t>http://52.45.153.150:8082</w:t>
+        </w:r>
+      </w:hyperlink>
+    </w:p>
+    <w:p>
+      <w:pPr>
+        <w:pStyle w:val="ListParagraph"/>
+        <w:ind w:left="420" w:firstLineChars="0" w:firstLine="0"/>
+        <w:rPr>
+          <w:rFonts w:hint="eastAsia"/>
+        </w:rPr>
+      </w:pPr>
       <w:bookmarkStart w:id="0" w:name="_GoBack"/>
       <w:bookmarkEnd w:id="0"/>
     </w:p>
@@ -389,7 +409,7 @@
                     <pic:cNvPicPr/>
                   </pic:nvPicPr>
                   <pic:blipFill>
-                    <a:blip r:embed="rId6">
+                    <a:blip r:embed="rId7">
                       <a:extLst>
                         <a:ext uri="{28A0092B-C50C-407E-A947-70E740481C1C}">
                           <a14:useLocalDpi xmlns:a14="http://schemas.microsoft.com/office/drawing/2010/main" val="0"/>
@@ -429,6 +449,7 @@
         <w:rPr>
           <w:rFonts w:hint="eastAsia"/>
         </w:rPr>
+        <w:lastRenderedPageBreak/>
         <w:t>表</w:t>
       </w:r>
     </w:p>
@@ -445,7 +466,6 @@
         <w:rPr>
           <w:rFonts w:hint="eastAsia"/>
         </w:rPr>
-        <w:lastRenderedPageBreak/>
         <w:t>student</w:t>
       </w:r>
     </w:p>
@@ -1674,7 +1694,7 @@
                     <pic:cNvPicPr/>
                   </pic:nvPicPr>
                   <pic:blipFill>
-                    <a:blip r:embed="rId7">
+                    <a:blip r:embed="rId8">
                       <a:extLst>
                         <a:ext uri="{28A0092B-C50C-407E-A947-70E740481C1C}">
                           <a14:useLocalDpi xmlns:a14="http://schemas.microsoft.com/office/drawing/2010/main" val="0"/>
@@ -1982,7 +2002,7 @@
                     <pic:cNvPicPr/>
                   </pic:nvPicPr>
                   <pic:blipFill>
-                    <a:blip r:embed="rId8">
+                    <a:blip r:embed="rId9">
                       <a:extLst>
                         <a:ext uri="{28A0092B-C50C-407E-A947-70E740481C1C}">
                           <a14:useLocalDpi xmlns:a14="http://schemas.microsoft.com/office/drawing/2010/main" val="0"/>
@@ -2052,7 +2072,7 @@
                     <pic:cNvPicPr/>
                   </pic:nvPicPr>
                   <pic:blipFill>
-                    <a:blip r:embed="rId9">
+                    <a:blip r:embed="rId10">
                       <a:extLst>
                         <a:ext uri="{28A0092B-C50C-407E-A947-70E740481C1C}">
                           <a14:useLocalDpi xmlns:a14="http://schemas.microsoft.com/office/drawing/2010/main" val="0"/>
@@ -2273,7 +2293,7 @@
                     <pic:cNvPicPr/>
                   </pic:nvPicPr>
                   <pic:blipFill>
-                    <a:blip r:embed="rId10">
+                    <a:blip r:embed="rId11">
                       <a:extLst>
                         <a:ext uri="{28A0092B-C50C-407E-A947-70E740481C1C}">
                           <a14:useLocalDpi xmlns:a14="http://schemas.microsoft.com/office/drawing/2010/main" val="0"/>
@@ -2407,7 +2427,7 @@
                     <pic:cNvPicPr/>
                   </pic:nvPicPr>
                   <pic:blipFill>
-                    <a:blip r:embed="rId11">
+                    <a:blip r:embed="rId12">
                       <a:extLst>
                         <a:ext uri="{28A0092B-C50C-407E-A947-70E740481C1C}">
                           <a14:useLocalDpi xmlns:a14="http://schemas.microsoft.com/office/drawing/2010/main" val="0"/>
@@ -2480,7 +2500,7 @@
         <v:path o:extrusionok="f" gradientshapeok="t" o:connecttype="rect"/>
         <o:lock v:ext="edit" aspectratio="t"/>
       </v:shapetype>
-      <v:shape id="_x0000_i1032" type="#_x0000_t75" style="width:11.25pt;height:11.25pt" o:bullet="t">
+      <v:shape id="_x0000_i1035" type="#_x0000_t75" style="width:11.25pt;height:11.25pt" o:bullet="t">
         <v:imagedata r:id="rId1" o:title="msoD73F"/>
       </v:shape>
     </w:pict>

</xml_diff>